<commit_message>
Updates and Bug fixes
Documentation Update. Changes to log-actions to update selection review.
</commit_message>
<xml_diff>
--- a/Automated USV detection Documentation.docx
+++ b/Automated USV detection Documentation.docx
@@ -585,7 +585,7 @@
       <w:pPr>
         <w:pStyle w:val="ListParagraph"/>
         <w:numPr>
-          <w:ilvl w:val="0"/>
+          <w:ilvl w:val="1"/>
           <w:numId w:val="6"/>
         </w:numPr>
         <w:rPr>
@@ -598,6 +598,48 @@
           <w:sz w:val="24"/>
           <w:szCs w:val="24"/>
         </w:rPr>
+        <w:t>NOTE: M</w:t>
+      </w:r>
+      <w:r>
+        <w:rPr>
+          <w:sz w:val="24"/>
+          <w:szCs w:val="24"/>
+        </w:rPr>
+        <w:t>ATLAB</w:t>
+      </w:r>
+      <w:r>
+        <w:rPr>
+          <w:sz w:val="24"/>
+          <w:szCs w:val="24"/>
+        </w:rPr>
+        <w:t xml:space="preserve"> will</w:t>
+      </w:r>
+      <w:r>
+        <w:rPr>
+          <w:sz w:val="24"/>
+          <w:szCs w:val="24"/>
+        </w:rPr>
+        <w:t xml:space="preserve"> often display an error stating that XBAT function names overlap with built in function names and suggests renaming them. This error can be ignored.</w:t>
+      </w:r>
+    </w:p>
+    <w:p>
+      <w:pPr>
+        <w:pStyle w:val="ListParagraph"/>
+        <w:numPr>
+          <w:ilvl w:val="0"/>
+          <w:numId w:val="6"/>
+        </w:numPr>
+        <w:rPr>
+          <w:sz w:val="24"/>
+          <w:szCs w:val="24"/>
+        </w:rPr>
+      </w:pPr>
+      <w:r>
+        <w:rPr>
+          <w:sz w:val="24"/>
+          <w:szCs w:val="24"/>
+        </w:rPr>
+        <w:lastRenderedPageBreak/>
         <w:t>If desired, add a new user. Continuing under the default user and library is easiest for single-user computers.</w:t>
       </w:r>
     </w:p>
@@ -615,7 +657,6 @@
           <w:szCs w:val="32"/>
           <w:u w:val="single"/>
         </w:rPr>
-        <w:lastRenderedPageBreak/>
         <w:t>Loading a Sound File</w:t>
       </w:r>
       <w:r>
@@ -1159,6 +1200,7 @@
           <w:sz w:val="24"/>
           <w:szCs w:val="24"/>
         </w:rPr>
+        <w:lastRenderedPageBreak/>
         <w:t xml:space="preserve">Once a log has been established, events can be manually logged by using the mouse to click and draw a square around a given event. </w:t>
       </w:r>
     </w:p>
@@ -1179,7 +1221,6 @@
           <w:sz w:val="24"/>
           <w:szCs w:val="24"/>
         </w:rPr>
-        <w:lastRenderedPageBreak/>
         <w:t>Once a border has been drawn around the event, it can be committed to the current, active log by hitting the “L” key.</w:t>
       </w:r>
     </w:p>
@@ -1642,6 +1683,7 @@
           <w:sz w:val="24"/>
           <w:szCs w:val="24"/>
         </w:rPr>
+        <w:lastRenderedPageBreak/>
         <w:t xml:space="preserve">A new window will pop up. Click OK and then save the cleaned version of the log. We recommend keeping the log from each stage by saving logs </w:t>
       </w:r>
       <w:r>
@@ -1669,7 +1711,6 @@
           <w:sz w:val="24"/>
           <w:szCs w:val="24"/>
         </w:rPr>
-        <w:lastRenderedPageBreak/>
         <w:t>Once the log has been cleaned, it is ready for human review. To do this, right click the cleaned log in the main XBAT window and then select Actions&gt;&gt;Selection Review.</w:t>
       </w:r>
     </w:p>
@@ -1915,6 +1956,7 @@
           <w:sz w:val="24"/>
           <w:szCs w:val="24"/>
         </w:rPr>
+        <w:lastRenderedPageBreak/>
         <w:t xml:space="preserve">Along with the </w:t>
       </w:r>
       <w:proofErr w:type="spellStart"/>
@@ -1931,15 +1973,7 @@
           <w:sz w:val="24"/>
           <w:szCs w:val="24"/>
         </w:rPr>
-        <w:t xml:space="preserve"> and Selection Review procedures, other log actions have been created by our laboratory  for use with XBAT. We also encourage other users to develop tools </w:t>
-      </w:r>
-      <w:r>
-        <w:rPr>
-          <w:sz w:val="24"/>
-          <w:szCs w:val="24"/>
-        </w:rPr>
-        <w:lastRenderedPageBreak/>
-        <w:t xml:space="preserve">and share them within the USV community (see below). Users familiar with MATLAB might </w:t>
+        <w:t xml:space="preserve"> and Selection Review procedures, other log actions have been created by our laboratory  for use with XBAT. We also encourage other users to develop tools and share them within the USV community (see below). Users familiar with MATLAB might </w:t>
       </w:r>
       <w:r>
         <w:rPr>
@@ -2561,6 +2595,7 @@
           <w:sz w:val="24"/>
           <w:szCs w:val="24"/>
         </w:rPr>
+        <w:lastRenderedPageBreak/>
         <w:t>Selection Review-</w:t>
       </w:r>
       <w:r>
@@ -2587,337 +2622,337 @@
           <w:szCs w:val="32"/>
           <w:u w:val="single"/>
         </w:rPr>
+        <w:t>Community sharing of detector progress:</w:t>
+      </w:r>
+    </w:p>
+    <w:p>
+      <w:pPr>
+        <w:rPr>
+          <w:sz w:val="24"/>
+          <w:szCs w:val="24"/>
+        </w:rPr>
+      </w:pPr>
+      <w:r>
+        <w:rPr>
+          <w:sz w:val="24"/>
+          <w:szCs w:val="24"/>
+        </w:rPr>
+        <w:t>As the detector reaches more laboratories, imp</w:t>
+      </w:r>
+      <w:r>
+        <w:rPr>
+          <w:sz w:val="24"/>
+          <w:szCs w:val="24"/>
+        </w:rPr>
+        <w:t xml:space="preserve">rovements will be made and new analysis tools will be developed.  Updates to the detector are welcome and can be submitted to the </w:t>
+      </w:r>
+      <w:proofErr w:type="spellStart"/>
+      <w:r>
+        <w:rPr>
+          <w:sz w:val="24"/>
+          <w:szCs w:val="24"/>
+        </w:rPr>
+        <w:t>GitHub</w:t>
+      </w:r>
+      <w:proofErr w:type="spellEnd"/>
+      <w:r>
+        <w:rPr>
+          <w:sz w:val="24"/>
+          <w:szCs w:val="24"/>
+        </w:rPr>
+        <w:t xml:space="preserve"> listed at the top of this document</w:t>
+      </w:r>
+      <w:r>
+        <w:rPr>
+          <w:sz w:val="24"/>
+          <w:szCs w:val="24"/>
+        </w:rPr>
+        <w:t xml:space="preserve"> or by contacting Dr. David Barker via email</w:t>
+      </w:r>
+      <w:r>
+        <w:rPr>
+          <w:sz w:val="24"/>
+          <w:szCs w:val="24"/>
+        </w:rPr>
+        <w:t>.  Submissions can come in any one of the following formats:</w:t>
+      </w:r>
+    </w:p>
+    <w:p>
+      <w:pPr>
+        <w:pStyle w:val="ListParagraph"/>
+        <w:numPr>
+          <w:ilvl w:val="0"/>
+          <w:numId w:val="17"/>
+        </w:numPr>
+        <w:rPr>
+          <w:sz w:val="24"/>
+          <w:szCs w:val="24"/>
+        </w:rPr>
+      </w:pPr>
+      <w:r>
+        <w:rPr>
+          <w:b/>
+          <w:sz w:val="24"/>
+          <w:szCs w:val="24"/>
+        </w:rPr>
+        <w:t>USVs to be added as templates</w:t>
+      </w:r>
+      <w:r>
+        <w:rPr>
+          <w:sz w:val="24"/>
+          <w:szCs w:val="24"/>
+        </w:rPr>
+        <w:t>- Some types of USVs may still be underrepresented by the current templates.  If your testing suggests that a specific USV would make a valuable addition to the template library, please submit a (short) clip containing the USV with only a small buffer of ambient noise.  Most clips will be ~1 second in length</w:t>
+      </w:r>
+      <w:r>
+        <w:rPr>
+          <w:sz w:val="24"/>
+          <w:szCs w:val="24"/>
+        </w:rPr>
+        <w:t>. Please also submit a brief description of the testing done to verify that this template is necessary.</w:t>
+      </w:r>
+    </w:p>
+    <w:p>
+      <w:pPr>
+        <w:pStyle w:val="ListParagraph"/>
+        <w:numPr>
+          <w:ilvl w:val="0"/>
+          <w:numId w:val="17"/>
+        </w:numPr>
+        <w:rPr>
+          <w:sz w:val="24"/>
+          <w:szCs w:val="24"/>
+        </w:rPr>
+      </w:pPr>
+      <w:r>
+        <w:rPr>
+          <w:b/>
+          <w:sz w:val="24"/>
+          <w:szCs w:val="24"/>
+        </w:rPr>
+        <w:t>New Log Actions-</w:t>
+      </w:r>
+      <w:r>
+        <w:rPr>
+          <w:sz w:val="24"/>
+          <w:szCs w:val="24"/>
+        </w:rPr>
+        <w:t xml:space="preserve"> The analysis of USVs from the detector relies on log actions.  </w:t>
+      </w:r>
+      <w:r>
+        <w:rPr>
+          <w:sz w:val="24"/>
+          <w:szCs w:val="24"/>
+        </w:rPr>
+        <w:t xml:space="preserve">We will continue to develop and share new tools for USV analysis and we encourage you to do the same. </w:t>
+      </w:r>
+      <w:r>
+        <w:rPr>
+          <w:sz w:val="24"/>
+          <w:szCs w:val="24"/>
+        </w:rPr>
+        <w:t>Those that are familiar with MATLAB programming may take it upon themselves to create new log actions</w:t>
+      </w:r>
+      <w:r>
+        <w:rPr>
+          <w:sz w:val="24"/>
+          <w:szCs w:val="24"/>
+        </w:rPr>
+        <w:t xml:space="preserve"> for analysis</w:t>
+      </w:r>
+      <w:r>
+        <w:rPr>
+          <w:sz w:val="24"/>
+          <w:szCs w:val="24"/>
+        </w:rPr>
+        <w:t xml:space="preserve">. The MATLAB script for these log actions should be well-annotated and thoroughly tested. Tested scripts may then be submitted for inclusion with the </w:t>
+      </w:r>
+      <w:proofErr w:type="spellStart"/>
+      <w:r>
+        <w:rPr>
+          <w:sz w:val="24"/>
+          <w:szCs w:val="24"/>
+        </w:rPr>
+        <w:t>GitHub</w:t>
+      </w:r>
+      <w:proofErr w:type="spellEnd"/>
+      <w:r>
+        <w:rPr>
+          <w:sz w:val="24"/>
+          <w:szCs w:val="24"/>
+        </w:rPr>
+        <w:t xml:space="preserve"> download. Authors should also provide a readme file for how their tool can be used.</w:t>
+      </w:r>
+    </w:p>
+    <w:p>
+      <w:pPr>
+        <w:pStyle w:val="ListParagraph"/>
+        <w:numPr>
+          <w:ilvl w:val="0"/>
+          <w:numId w:val="17"/>
+        </w:numPr>
+        <w:rPr>
+          <w:sz w:val="24"/>
+          <w:szCs w:val="24"/>
+        </w:rPr>
+      </w:pPr>
+      <w:r>
+        <w:rPr>
+          <w:b/>
+          <w:sz w:val="24"/>
+          <w:szCs w:val="24"/>
+        </w:rPr>
+        <w:t>New/</w:t>
+      </w:r>
+      <w:r>
+        <w:rPr>
+          <w:b/>
+          <w:sz w:val="24"/>
+          <w:szCs w:val="24"/>
+        </w:rPr>
+        <w:t>Updated Template Libraries-</w:t>
+      </w:r>
+      <w:r>
+        <w:rPr>
+          <w:sz w:val="24"/>
+          <w:szCs w:val="24"/>
+        </w:rPr>
+        <w:t xml:space="preserve"> If more global improvements to the template </w:t>
+      </w:r>
+      <w:r>
+        <w:rPr>
+          <w:sz w:val="24"/>
+          <w:szCs w:val="24"/>
+        </w:rPr>
+        <w:t xml:space="preserve">library have been created, a whole new template library can be submitted for inclusion with the </w:t>
+      </w:r>
+      <w:proofErr w:type="spellStart"/>
+      <w:r>
+        <w:rPr>
+          <w:sz w:val="24"/>
+          <w:szCs w:val="24"/>
+        </w:rPr>
+        <w:t>GitHub</w:t>
+      </w:r>
+      <w:proofErr w:type="spellEnd"/>
+      <w:r>
+        <w:rPr>
+          <w:sz w:val="24"/>
+          <w:szCs w:val="24"/>
+        </w:rPr>
+        <w:t xml:space="preserve"> repository.</w:t>
+      </w:r>
+      <w:r>
+        <w:rPr>
+          <w:sz w:val="24"/>
+          <w:szCs w:val="24"/>
+        </w:rPr>
+        <w:t xml:space="preserve"> </w:t>
+      </w:r>
+      <w:r>
+        <w:rPr>
+          <w:sz w:val="24"/>
+          <w:szCs w:val="24"/>
+        </w:rPr>
+        <w:t xml:space="preserve"> Template libraries should include a description of changes/updates that have been made as well as a list of contributors and their respective institutional affiliations.  </w:t>
+      </w:r>
+      <w:r>
+        <w:rPr>
+          <w:sz w:val="24"/>
+          <w:szCs w:val="24"/>
+        </w:rPr>
+        <w:t xml:space="preserve">New presets will be included in addition to the current library to allow for testing by other laboratories. </w:t>
+      </w:r>
+    </w:p>
+    <w:p>
+      <w:pPr>
+        <w:pStyle w:val="ListParagraph"/>
+        <w:numPr>
+          <w:ilvl w:val="0"/>
+          <w:numId w:val="17"/>
+        </w:numPr>
+        <w:rPr>
+          <w:sz w:val="24"/>
+          <w:szCs w:val="24"/>
+        </w:rPr>
+      </w:pPr>
+      <w:r>
+        <w:rPr>
+          <w:b/>
+          <w:sz w:val="24"/>
+          <w:szCs w:val="24"/>
+        </w:rPr>
+        <w:t xml:space="preserve">Accuracy Reports- </w:t>
+      </w:r>
+      <w:r>
+        <w:rPr>
+          <w:sz w:val="24"/>
+          <w:szCs w:val="24"/>
+        </w:rPr>
+        <w:t xml:space="preserve">We recognize that the accuracy of the detector may change depending on the recording circumstances.  For this reason, we encourage all users to conduct assessments of </w:t>
+      </w:r>
+      <w:r>
+        <w:rPr>
+          <w:sz w:val="24"/>
+          <w:szCs w:val="24"/>
+        </w:rPr>
+        <w:t>‘</w:t>
+      </w:r>
+      <w:r>
+        <w:rPr>
+          <w:sz w:val="24"/>
+          <w:szCs w:val="24"/>
+        </w:rPr>
+        <w:t>inter-rate reliability</w:t>
+      </w:r>
+      <w:r>
+        <w:rPr>
+          <w:sz w:val="24"/>
+          <w:szCs w:val="24"/>
+        </w:rPr>
+        <w:t xml:space="preserve">’ between automated detections and human scoring as well as to correlate results from human scoring with detector scoring.  Indeed, for most applications, the detector does not need to be 100% accurate, but it does need to have good predictive validity.  </w:t>
+      </w:r>
+      <w:r>
+        <w:rPr>
+          <w:sz w:val="24"/>
+          <w:szCs w:val="24"/>
+        </w:rPr>
+        <w:t xml:space="preserve">We encourage users to submit a report of these findings </w:t>
+      </w:r>
+      <w:r>
+        <w:rPr>
+          <w:sz w:val="24"/>
+          <w:szCs w:val="24"/>
+        </w:rPr>
+        <w:t xml:space="preserve">including the inter-rate reliability, correlation, notes about the recording conditions, etc.  </w:t>
+      </w:r>
+      <w:r>
+        <w:rPr>
+          <w:sz w:val="24"/>
+          <w:szCs w:val="24"/>
+        </w:rPr>
+        <w:t>We will make every effort to make these findings publicly available in order to help improve detection.</w:t>
+      </w:r>
+    </w:p>
+    <w:p>
+      <w:pPr>
+        <w:pStyle w:val="ListParagraph"/>
+        <w:numPr>
+          <w:ilvl w:val="0"/>
+          <w:numId w:val="17"/>
+        </w:numPr>
+        <w:rPr>
+          <w:sz w:val="24"/>
+          <w:szCs w:val="24"/>
+        </w:rPr>
+      </w:pPr>
+      <w:r>
+        <w:rPr>
+          <w:b/>
+          <w:sz w:val="24"/>
+          <w:szCs w:val="24"/>
+        </w:rPr>
         <w:lastRenderedPageBreak/>
-        <w:t>Community sharing of detector progress:</w:t>
-      </w:r>
-    </w:p>
-    <w:p>
-      <w:pPr>
-        <w:rPr>
-          <w:sz w:val="24"/>
-          <w:szCs w:val="24"/>
-        </w:rPr>
-      </w:pPr>
-      <w:r>
-        <w:rPr>
-          <w:sz w:val="24"/>
-          <w:szCs w:val="24"/>
-        </w:rPr>
-        <w:t>As the detector reaches more laboratories, imp</w:t>
-      </w:r>
-      <w:r>
-        <w:rPr>
-          <w:sz w:val="24"/>
-          <w:szCs w:val="24"/>
-        </w:rPr>
-        <w:t xml:space="preserve">rovements will be made and new analysis tools will be developed.  Updates to the detector are welcome and can be submitted to the </w:t>
-      </w:r>
-      <w:proofErr w:type="spellStart"/>
-      <w:r>
-        <w:rPr>
-          <w:sz w:val="24"/>
-          <w:szCs w:val="24"/>
-        </w:rPr>
-        <w:t>GitHub</w:t>
-      </w:r>
-      <w:proofErr w:type="spellEnd"/>
-      <w:r>
-        <w:rPr>
-          <w:sz w:val="24"/>
-          <w:szCs w:val="24"/>
-        </w:rPr>
-        <w:t xml:space="preserve"> listed at the top of this document</w:t>
-      </w:r>
-      <w:r>
-        <w:rPr>
-          <w:sz w:val="24"/>
-          <w:szCs w:val="24"/>
-        </w:rPr>
-        <w:t xml:space="preserve"> or by contacting Dr. David Barker via email</w:t>
-      </w:r>
-      <w:r>
-        <w:rPr>
-          <w:sz w:val="24"/>
-          <w:szCs w:val="24"/>
-        </w:rPr>
-        <w:t>.  Submissions can come in any one of the following formats:</w:t>
-      </w:r>
-    </w:p>
-    <w:p>
-      <w:pPr>
-        <w:pStyle w:val="ListParagraph"/>
-        <w:numPr>
-          <w:ilvl w:val="0"/>
-          <w:numId w:val="17"/>
-        </w:numPr>
-        <w:rPr>
-          <w:sz w:val="24"/>
-          <w:szCs w:val="24"/>
-        </w:rPr>
-      </w:pPr>
-      <w:r>
-        <w:rPr>
-          <w:b/>
-          <w:sz w:val="24"/>
-          <w:szCs w:val="24"/>
-        </w:rPr>
-        <w:t>USVs to be added as templates</w:t>
-      </w:r>
-      <w:r>
-        <w:rPr>
-          <w:sz w:val="24"/>
-          <w:szCs w:val="24"/>
-        </w:rPr>
-        <w:t>- Some types of USVs may still be underrepresented by the current templates.  If your testing suggests that a specific USV would make a valuable addition to the template library, please submit a (short) clip containing the USV with only a small buffer of ambient noise.  Most clips will be ~1 second in length</w:t>
-      </w:r>
-      <w:r>
-        <w:rPr>
-          <w:sz w:val="24"/>
-          <w:szCs w:val="24"/>
-        </w:rPr>
-        <w:t>. Please also submit a brief description of the testing done to verify that this template is necessary.</w:t>
-      </w:r>
-    </w:p>
-    <w:p>
-      <w:pPr>
-        <w:pStyle w:val="ListParagraph"/>
-        <w:numPr>
-          <w:ilvl w:val="0"/>
-          <w:numId w:val="17"/>
-        </w:numPr>
-        <w:rPr>
-          <w:sz w:val="24"/>
-          <w:szCs w:val="24"/>
-        </w:rPr>
-      </w:pPr>
-      <w:r>
-        <w:rPr>
-          <w:b/>
-          <w:sz w:val="24"/>
-          <w:szCs w:val="24"/>
-        </w:rPr>
-        <w:t>New Log Actions-</w:t>
-      </w:r>
-      <w:r>
-        <w:rPr>
-          <w:sz w:val="24"/>
-          <w:szCs w:val="24"/>
-        </w:rPr>
-        <w:t xml:space="preserve"> The analysis of USVs from the detector relies on log actions.  </w:t>
-      </w:r>
-      <w:r>
-        <w:rPr>
-          <w:sz w:val="24"/>
-          <w:szCs w:val="24"/>
-        </w:rPr>
-        <w:t xml:space="preserve">We will continue to develop and share new tools for USV analysis and we encourage you to do the same. </w:t>
-      </w:r>
-      <w:r>
-        <w:rPr>
-          <w:sz w:val="24"/>
-          <w:szCs w:val="24"/>
-        </w:rPr>
-        <w:t>Those that are familiar with MATLAB programming may take it upon themselves to create new log actions</w:t>
-      </w:r>
-      <w:r>
-        <w:rPr>
-          <w:sz w:val="24"/>
-          <w:szCs w:val="24"/>
-        </w:rPr>
-        <w:t xml:space="preserve"> for analysis</w:t>
-      </w:r>
-      <w:r>
-        <w:rPr>
-          <w:sz w:val="24"/>
-          <w:szCs w:val="24"/>
-        </w:rPr>
-        <w:t xml:space="preserve">. The MATLAB script for these log actions should be well-annotated and thoroughly tested. Tested scripts may then be submitted for inclusion with the </w:t>
-      </w:r>
-      <w:proofErr w:type="spellStart"/>
-      <w:r>
-        <w:rPr>
-          <w:sz w:val="24"/>
-          <w:szCs w:val="24"/>
-        </w:rPr>
-        <w:t>GitHub</w:t>
-      </w:r>
-      <w:proofErr w:type="spellEnd"/>
-      <w:r>
-        <w:rPr>
-          <w:sz w:val="24"/>
-          <w:szCs w:val="24"/>
-        </w:rPr>
-        <w:t xml:space="preserve"> download. Authors should also provide a readme file for how their tool can be used.</w:t>
-      </w:r>
-    </w:p>
-    <w:p>
-      <w:pPr>
-        <w:pStyle w:val="ListParagraph"/>
-        <w:numPr>
-          <w:ilvl w:val="0"/>
-          <w:numId w:val="17"/>
-        </w:numPr>
-        <w:rPr>
-          <w:sz w:val="24"/>
-          <w:szCs w:val="24"/>
-        </w:rPr>
-      </w:pPr>
-      <w:r>
-        <w:rPr>
-          <w:b/>
-          <w:sz w:val="24"/>
-          <w:szCs w:val="24"/>
-        </w:rPr>
-        <w:t>New/</w:t>
-      </w:r>
-      <w:r>
-        <w:rPr>
-          <w:b/>
-          <w:sz w:val="24"/>
-          <w:szCs w:val="24"/>
-        </w:rPr>
-        <w:t>Updated Template Libraries-</w:t>
-      </w:r>
-      <w:r>
-        <w:rPr>
-          <w:sz w:val="24"/>
-          <w:szCs w:val="24"/>
-        </w:rPr>
-        <w:t xml:space="preserve"> If more global improvements to the template </w:t>
-      </w:r>
-      <w:r>
-        <w:rPr>
-          <w:sz w:val="24"/>
-          <w:szCs w:val="24"/>
-        </w:rPr>
-        <w:t xml:space="preserve">library have been created, a whole new template library can be submitted for inclusion with the </w:t>
-      </w:r>
-      <w:proofErr w:type="spellStart"/>
-      <w:r>
-        <w:rPr>
-          <w:sz w:val="24"/>
-          <w:szCs w:val="24"/>
-        </w:rPr>
-        <w:t>GitHub</w:t>
-      </w:r>
-      <w:proofErr w:type="spellEnd"/>
-      <w:r>
-        <w:rPr>
-          <w:sz w:val="24"/>
-          <w:szCs w:val="24"/>
-        </w:rPr>
-        <w:t xml:space="preserve"> repository.</w:t>
-      </w:r>
-      <w:r>
-        <w:rPr>
-          <w:sz w:val="24"/>
-          <w:szCs w:val="24"/>
-        </w:rPr>
-        <w:t xml:space="preserve"> </w:t>
-      </w:r>
-      <w:r>
-        <w:rPr>
-          <w:sz w:val="24"/>
-          <w:szCs w:val="24"/>
-        </w:rPr>
-        <w:t xml:space="preserve"> Template libraries should include a description of changes/updates that have been made as well as a list of contributors and their respective institutional affiliations.  </w:t>
-      </w:r>
-      <w:r>
-        <w:rPr>
-          <w:sz w:val="24"/>
-          <w:szCs w:val="24"/>
-        </w:rPr>
-        <w:t xml:space="preserve">New presets will be included in addition to the current library to allow for testing by other laboratories. </w:t>
-      </w:r>
-    </w:p>
-    <w:p>
-      <w:pPr>
-        <w:pStyle w:val="ListParagraph"/>
-        <w:numPr>
-          <w:ilvl w:val="0"/>
-          <w:numId w:val="17"/>
-        </w:numPr>
-        <w:rPr>
-          <w:sz w:val="24"/>
-          <w:szCs w:val="24"/>
-        </w:rPr>
-      </w:pPr>
-      <w:r>
-        <w:rPr>
-          <w:b/>
-          <w:sz w:val="24"/>
-          <w:szCs w:val="24"/>
-        </w:rPr>
-        <w:t xml:space="preserve">Accuracy Reports- </w:t>
-      </w:r>
-      <w:r>
-        <w:rPr>
-          <w:sz w:val="24"/>
-          <w:szCs w:val="24"/>
-        </w:rPr>
-        <w:t xml:space="preserve">We recognize that the accuracy of the detector may change depending on the recording circumstances.  For this reason, we encourage all users to conduct assessments of </w:t>
-      </w:r>
-      <w:r>
-        <w:rPr>
-          <w:sz w:val="24"/>
-          <w:szCs w:val="24"/>
-        </w:rPr>
-        <w:t>‘</w:t>
-      </w:r>
-      <w:r>
-        <w:rPr>
-          <w:sz w:val="24"/>
-          <w:szCs w:val="24"/>
-        </w:rPr>
-        <w:t>inter-rate reliability</w:t>
-      </w:r>
-      <w:r>
-        <w:rPr>
-          <w:sz w:val="24"/>
-          <w:szCs w:val="24"/>
-        </w:rPr>
-        <w:t xml:space="preserve">’ between automated detections and human scoring as well as to correlate results from human scoring with detector scoring.  Indeed, for most applications, the detector does not need to be 100% accurate, but it does need to have good predictive validity.  </w:t>
-      </w:r>
-      <w:r>
-        <w:rPr>
-          <w:sz w:val="24"/>
-          <w:szCs w:val="24"/>
-        </w:rPr>
-        <w:t xml:space="preserve">We encourage users to submit a report of these findings </w:t>
-      </w:r>
-      <w:r>
-        <w:rPr>
-          <w:sz w:val="24"/>
-          <w:szCs w:val="24"/>
-        </w:rPr>
-        <w:t xml:space="preserve">including the inter-rate reliability, correlation, notes about the recording conditions, etc.  </w:t>
-      </w:r>
-      <w:r>
-        <w:rPr>
-          <w:sz w:val="24"/>
-          <w:szCs w:val="24"/>
-        </w:rPr>
-        <w:t>We will make every effort to make these findings publicly available in order to help improve detection.</w:t>
-      </w:r>
-    </w:p>
-    <w:p>
-      <w:pPr>
-        <w:pStyle w:val="ListParagraph"/>
-        <w:numPr>
-          <w:ilvl w:val="0"/>
-          <w:numId w:val="17"/>
-        </w:numPr>
-        <w:rPr>
-          <w:sz w:val="24"/>
-          <w:szCs w:val="24"/>
-        </w:rPr>
-      </w:pPr>
-      <w:r>
-        <w:rPr>
-          <w:b/>
-          <w:sz w:val="24"/>
-          <w:szCs w:val="24"/>
-        </w:rPr>
         <w:t>Other-</w:t>
       </w:r>
       <w:r>
@@ -4058,7 +4093,7 @@
         <w:ind w:left="360" w:hanging="360"/>
       </w:pPr>
     </w:lvl>
-    <w:lvl w:ilvl="1" w:tplc="04090019" w:tentative="1">
+    <w:lvl w:ilvl="1" w:tplc="04090019">
       <w:start w:val="1"/>
       <w:numFmt w:val="lowerLetter"/>
       <w:lvlText w:val="%2."/>

</xml_diff>